<commit_message>
Update Layout section with App screen shots.
</commit_message>
<xml_diff>
--- a/Documents/Mobile Platforms Guide for Xamarin.docx
+++ b/Documents/Mobile Platforms Guide for Xamarin.docx
@@ -1,6 +1,6 @@
 
 <file path=word/document.xml><?xml version="1.0" encoding="utf-8"?>
-<w:document xmlns:wpc="http://schemas.microsoft.com/office/word/2010/wordprocessingCanvas" xmlns:mo="http://schemas.microsoft.com/office/mac/office/2008/main" xmlns:mc="http://schemas.openxmlformats.org/markup-compatibility/2006" xmlns:mv="urn:schemas-microsoft-com:mac:vml" xmlns:o="urn:schemas-microsoft-com:office:office" xmlns:r="http://schemas.openxmlformats.org/officeDocument/2006/relationships" xmlns:m="http://schemas.openxmlformats.org/officeDocument/2006/math" xmlns:v="urn:schemas-microsoft-com:vml" xmlns:wp14="http://schemas.microsoft.com/office/word/2010/wordprocessingDrawing" xmlns:wp="http://schemas.openxmlformats.org/drawingml/2006/wordprocessingDrawing" xmlns:w10="urn:schemas-microsoft-com:office:word" xmlns:w="http://schemas.openxmlformats.org/wordprocessingml/2006/main" xmlns:w14="http://schemas.microsoft.com/office/word/2010/wordml" xmlns:w15="http://schemas.microsoft.com/office/word/2012/wordml" xmlns:wpg="http://schemas.microsoft.com/office/word/2010/wordprocessingGroup" xmlns:wpi="http://schemas.microsoft.com/office/word/2010/wordprocessingInk" xmlns:wne="http://schemas.microsoft.com/office/word/2006/wordml" xmlns:wps="http://schemas.microsoft.com/office/word/2010/wordprocessingShape" mc:Ignorable="w14 w15 wp14">
+<w:document xmlns:wpc="http://schemas.microsoft.com/office/word/2010/wordprocessingCanvas" xmlns:cx="http://schemas.microsoft.com/office/drawing/2014/chartex" xmlns:cx1="http://schemas.microsoft.com/office/drawing/2015/9/8/chartex" xmlns:cx2="http://schemas.microsoft.com/office/drawing/2015/10/21/chartex" xmlns:cx3="http://schemas.microsoft.com/office/drawing/2016/5/9/chartex" xmlns:cx4="http://schemas.microsoft.com/office/drawing/2016/5/10/chartex" xmlns:cx5="http://schemas.microsoft.com/office/drawing/2016/5/11/chartex" xmlns:cx6="http://schemas.microsoft.com/office/drawing/2016/5/12/chartex" xmlns:cx7="http://schemas.microsoft.com/office/drawing/2016/5/13/chartex" xmlns:cx8="http://schemas.microsoft.com/office/drawing/2016/5/14/chartex" xmlns:mc="http://schemas.openxmlformats.org/markup-compatibility/2006" xmlns:o="urn:schemas-microsoft-com:office:office" xmlns:r="http://schemas.openxmlformats.org/officeDocument/2006/relationships" xmlns:m="http://schemas.openxmlformats.org/officeDocument/2006/math" xmlns:v="urn:schemas-microsoft-com:vml" xmlns:wp14="http://schemas.microsoft.com/office/word/2010/wordprocessingDrawing" xmlns:wp="http://schemas.openxmlformats.org/drawingml/2006/wordprocessingDrawing" xmlns:w10="urn:schemas-microsoft-com:office:word" xmlns:w="http://schemas.openxmlformats.org/wordprocessingml/2006/main" xmlns:w14="http://schemas.microsoft.com/office/word/2010/wordml" xmlns:w15="http://schemas.microsoft.com/office/word/2012/wordml" xmlns:w16se="http://schemas.microsoft.com/office/word/2015/wordml/symex" xmlns:wpg="http://schemas.microsoft.com/office/word/2010/wordprocessingGroup" xmlns:wpi="http://schemas.microsoft.com/office/word/2010/wordprocessingInk" xmlns:wne="http://schemas.microsoft.com/office/word/2006/wordml" xmlns:wps="http://schemas.microsoft.com/office/word/2010/wordprocessingShape" mc:Ignorable="w14 w15 w16se wp14">
   <w:body>
     <w:p/>
     <w:p/>
@@ -149,6 +149,9 @@
               <w:rFonts w:eastAsiaTheme="minorEastAsia"/>
               <w:b w:val="0"/>
               <w:noProof/>
+              <w:sz w:val="22"/>
+              <w:szCs w:val="22"/>
+              <w:lang w:val="en-ZA" w:eastAsia="en-ZA"/>
             </w:rPr>
           </w:pPr>
           <w:r>
@@ -166,13 +169,133 @@
             </w:rPr>
             <w:fldChar w:fldCharType="separate"/>
           </w:r>
-          <w:hyperlink w:anchor="_Toc442644096" w:history="1">
+          <w:bookmarkStart w:id="0" w:name="_GoBack"/>
+          <w:bookmarkEnd w:id="0"/>
+          <w:r>
+            <w:rPr>
+              <w:rStyle w:val="Hyperlink"/>
+              <w:noProof/>
+            </w:rPr>
+            <w:fldChar w:fldCharType="begin"/>
+          </w:r>
+          <w:r>
+            <w:rPr>
+              <w:rStyle w:val="Hyperlink"/>
+              <w:noProof/>
+            </w:rPr>
+            <w:instrText xml:space="preserve"> </w:instrText>
+          </w:r>
+          <w:r>
+            <w:rPr>
+              <w:noProof/>
+            </w:rPr>
+            <w:instrText>HYPERLINK \l "_Toc479515133"</w:instrText>
+          </w:r>
+          <w:r>
+            <w:rPr>
+              <w:rStyle w:val="Hyperlink"/>
+              <w:noProof/>
+            </w:rPr>
+            <w:instrText xml:space="preserve"> </w:instrText>
+          </w:r>
+          <w:r>
+            <w:rPr>
+              <w:rStyle w:val="Hyperlink"/>
+              <w:noProof/>
+            </w:rPr>
+          </w:r>
+          <w:r>
+            <w:rPr>
+              <w:rStyle w:val="Hyperlink"/>
+              <w:noProof/>
+            </w:rPr>
+            <w:fldChar w:fldCharType="separate"/>
+          </w:r>
+          <w:r>
+            <w:rPr>
+              <w:rStyle w:val="Hyperlink"/>
+              <w:noProof/>
+            </w:rPr>
+            <w:t>Introduction</w:t>
+          </w:r>
+          <w:r>
+            <w:rPr>
+              <w:noProof/>
+              <w:webHidden/>
+            </w:rPr>
+            <w:tab/>
+          </w:r>
+          <w:r>
+            <w:rPr>
+              <w:noProof/>
+              <w:webHidden/>
+            </w:rPr>
+            <w:fldChar w:fldCharType="begin"/>
+          </w:r>
+          <w:r>
+            <w:rPr>
+              <w:noProof/>
+              <w:webHidden/>
+            </w:rPr>
+            <w:instrText xml:space="preserve"> PAGEREF _Toc479515133 \h </w:instrText>
+          </w:r>
+          <w:r>
+            <w:rPr>
+              <w:noProof/>
+              <w:webHidden/>
+            </w:rPr>
+          </w:r>
+          <w:r>
+            <w:rPr>
+              <w:noProof/>
+              <w:webHidden/>
+            </w:rPr>
+            <w:fldChar w:fldCharType="separate"/>
+          </w:r>
+          <w:r>
+            <w:rPr>
+              <w:noProof/>
+              <w:webHidden/>
+            </w:rPr>
+            <w:t>1</w:t>
+          </w:r>
+          <w:r>
+            <w:rPr>
+              <w:noProof/>
+              <w:webHidden/>
+            </w:rPr>
+            <w:fldChar w:fldCharType="end"/>
+          </w:r>
+          <w:r>
+            <w:rPr>
+              <w:rStyle w:val="Hyperlink"/>
+              <w:noProof/>
+            </w:rPr>
+            <w:fldChar w:fldCharType="end"/>
+          </w:r>
+        </w:p>
+        <w:p>
+          <w:pPr>
+            <w:pStyle w:val="TOC1"/>
+            <w:tabs>
+              <w:tab w:val="right" w:leader="dot" w:pos="9010"/>
+            </w:tabs>
+            <w:rPr>
+              <w:rFonts w:eastAsiaTheme="minorEastAsia"/>
+              <w:b w:val="0"/>
+              <w:noProof/>
+              <w:sz w:val="22"/>
+              <w:szCs w:val="22"/>
+              <w:lang w:val="en-ZA" w:eastAsia="en-ZA"/>
+            </w:rPr>
+          </w:pPr>
+          <w:hyperlink w:anchor="_Toc479515134" w:history="1">
             <w:r>
               <w:rPr>
                 <w:rStyle w:val="Hyperlink"/>
                 <w:noProof/>
               </w:rPr>
-              <w:t>Introduction</w:t>
+              <w:t>References</w:t>
             </w:r>
             <w:r>
               <w:rPr>
@@ -193,7 +316,7 @@
                 <w:noProof/>
                 <w:webHidden/>
               </w:rPr>
-              <w:instrText xml:space="preserve"> PAGEREF _Toc442644096 \h </w:instrText>
+              <w:instrText xml:space="preserve"> PAGEREF _Toc479515134 \h </w:instrText>
             </w:r>
             <w:r>
               <w:rPr>
@@ -234,15 +357,18 @@
               <w:rFonts w:eastAsiaTheme="minorEastAsia"/>
               <w:b w:val="0"/>
               <w:noProof/>
+              <w:sz w:val="22"/>
+              <w:szCs w:val="22"/>
+              <w:lang w:val="en-ZA" w:eastAsia="en-ZA"/>
             </w:rPr>
           </w:pPr>
-          <w:hyperlink w:anchor="_Toc442644097" w:history="1">
+          <w:hyperlink w:anchor="_Toc479515135" w:history="1">
             <w:r>
               <w:rPr>
                 <w:rStyle w:val="Hyperlink"/>
                 <w:noProof/>
               </w:rPr>
-              <w:t>References</w:t>
+              <w:t>Poster Style Guide</w:t>
             </w:r>
             <w:r>
               <w:rPr>
@@ -263,7 +389,7 @@
                 <w:noProof/>
                 <w:webHidden/>
               </w:rPr>
-              <w:instrText xml:space="preserve"> PAGEREF _Toc442644097 \h </w:instrText>
+              <w:instrText xml:space="preserve"> PAGEREF _Toc479515135 \h </w:instrText>
             </w:r>
             <w:r>
               <w:rPr>
@@ -304,15 +430,18 @@
               <w:rFonts w:eastAsiaTheme="minorEastAsia"/>
               <w:b w:val="0"/>
               <w:noProof/>
+              <w:sz w:val="22"/>
+              <w:szCs w:val="22"/>
+              <w:lang w:val="en-ZA" w:eastAsia="en-ZA"/>
             </w:rPr>
           </w:pPr>
-          <w:hyperlink w:anchor="_Toc442644098" w:history="1">
+          <w:hyperlink w:anchor="_Toc479515136" w:history="1">
             <w:r>
               <w:rPr>
                 <w:rStyle w:val="Hyperlink"/>
                 <w:noProof/>
               </w:rPr>
-              <w:t>Sub-system1</w:t>
+              <w:t>App Style Guide</w:t>
             </w:r>
             <w:r>
               <w:rPr>
@@ -333,7 +462,7 @@
                 <w:noProof/>
                 <w:webHidden/>
               </w:rPr>
-              <w:instrText xml:space="preserve"> PAGEREF _Toc442644098 \h </w:instrText>
+              <w:instrText xml:space="preserve"> PAGEREF _Toc479515136 \h </w:instrText>
             </w:r>
             <w:r>
               <w:rPr>
@@ -353,360 +482,7 @@
                 <w:noProof/>
                 <w:webHidden/>
               </w:rPr>
-              <w:t>1</w:t>
-            </w:r>
-            <w:r>
-              <w:rPr>
-                <w:noProof/>
-                <w:webHidden/>
-              </w:rPr>
-              <w:fldChar w:fldCharType="end"/>
-            </w:r>
-          </w:hyperlink>
-        </w:p>
-        <w:p>
-          <w:pPr>
-            <w:pStyle w:val="TOC3"/>
-            <w:tabs>
-              <w:tab w:val="right" w:leader="dot" w:pos="9010"/>
-            </w:tabs>
-            <w:rPr>
-              <w:rFonts w:eastAsiaTheme="minorEastAsia"/>
-              <w:noProof/>
-              <w:sz w:val="24"/>
-              <w:szCs w:val="24"/>
-            </w:rPr>
-          </w:pPr>
-          <w:hyperlink w:anchor="_Toc442644099" w:history="1">
-            <w:r>
-              <w:rPr>
-                <w:rStyle w:val="Hyperlink"/>
-                <w:noProof/>
-              </w:rPr>
-              <w:t>Sub-sub-section 1</w:t>
-            </w:r>
-            <w:r>
-              <w:rPr>
-                <w:noProof/>
-                <w:webHidden/>
-              </w:rPr>
-              <w:tab/>
-            </w:r>
-            <w:r>
-              <w:rPr>
-                <w:noProof/>
-                <w:webHidden/>
-              </w:rPr>
-              <w:fldChar w:fldCharType="begin"/>
-            </w:r>
-            <w:r>
-              <w:rPr>
-                <w:noProof/>
-                <w:webHidden/>
-              </w:rPr>
-              <w:instrText xml:space="preserve"> PAGEREF _Toc442644099 \h </w:instrText>
-            </w:r>
-            <w:r>
-              <w:rPr>
-                <w:noProof/>
-                <w:webHidden/>
-              </w:rPr>
-            </w:r>
-            <w:r>
-              <w:rPr>
-                <w:noProof/>
-                <w:webHidden/>
-              </w:rPr>
-              <w:fldChar w:fldCharType="separate"/>
-            </w:r>
-            <w:r>
-              <w:rPr>
-                <w:noProof/>
-                <w:webHidden/>
-              </w:rPr>
-              <w:t>1</w:t>
-            </w:r>
-            <w:r>
-              <w:rPr>
-                <w:noProof/>
-                <w:webHidden/>
-              </w:rPr>
-              <w:fldChar w:fldCharType="end"/>
-            </w:r>
-          </w:hyperlink>
-        </w:p>
-        <w:p>
-          <w:pPr>
-            <w:pStyle w:val="TOC3"/>
-            <w:tabs>
-              <w:tab w:val="right" w:leader="dot" w:pos="9010"/>
-            </w:tabs>
-            <w:rPr>
-              <w:rFonts w:eastAsiaTheme="minorEastAsia"/>
-              <w:noProof/>
-              <w:sz w:val="24"/>
-              <w:szCs w:val="24"/>
-            </w:rPr>
-          </w:pPr>
-          <w:hyperlink w:anchor="_Toc442644100" w:history="1">
-            <w:r>
-              <w:rPr>
-                <w:rStyle w:val="Hyperlink"/>
-                <w:noProof/>
-              </w:rPr>
-              <w:t>Sub-sub-section 2</w:t>
-            </w:r>
-            <w:r>
-              <w:rPr>
-                <w:noProof/>
-                <w:webHidden/>
-              </w:rPr>
-              <w:tab/>
-            </w:r>
-            <w:r>
-              <w:rPr>
-                <w:noProof/>
-                <w:webHidden/>
-              </w:rPr>
-              <w:fldChar w:fldCharType="begin"/>
-            </w:r>
-            <w:r>
-              <w:rPr>
-                <w:noProof/>
-                <w:webHidden/>
-              </w:rPr>
-              <w:instrText xml:space="preserve"> PAGEREF _Toc442644100 \h </w:instrText>
-            </w:r>
-            <w:r>
-              <w:rPr>
-                <w:noProof/>
-                <w:webHidden/>
-              </w:rPr>
-            </w:r>
-            <w:r>
-              <w:rPr>
-                <w:noProof/>
-                <w:webHidden/>
-              </w:rPr>
-              <w:fldChar w:fldCharType="separate"/>
-            </w:r>
-            <w:r>
-              <w:rPr>
-                <w:noProof/>
-                <w:webHidden/>
-              </w:rPr>
-              <w:t>1</w:t>
-            </w:r>
-            <w:r>
-              <w:rPr>
-                <w:noProof/>
-                <w:webHidden/>
-              </w:rPr>
-              <w:fldChar w:fldCharType="end"/>
-            </w:r>
-          </w:hyperlink>
-        </w:p>
-        <w:p>
-          <w:pPr>
-            <w:pStyle w:val="TOC3"/>
-            <w:tabs>
-              <w:tab w:val="right" w:leader="dot" w:pos="9010"/>
-            </w:tabs>
-            <w:rPr>
-              <w:rFonts w:eastAsiaTheme="minorEastAsia"/>
-              <w:noProof/>
-              <w:sz w:val="24"/>
-              <w:szCs w:val="24"/>
-            </w:rPr>
-          </w:pPr>
-          <w:hyperlink w:anchor="_Toc442644101" w:history="1">
-            <w:r>
-              <w:rPr>
-                <w:rStyle w:val="Hyperlink"/>
-                <w:noProof/>
-              </w:rPr>
-              <w:t>Sub-sub-section 3</w:t>
-            </w:r>
-            <w:r>
-              <w:rPr>
-                <w:noProof/>
-                <w:webHidden/>
-              </w:rPr>
-              <w:tab/>
-            </w:r>
-            <w:r>
-              <w:rPr>
-                <w:noProof/>
-                <w:webHidden/>
-              </w:rPr>
-              <w:fldChar w:fldCharType="begin"/>
-            </w:r>
-            <w:r>
-              <w:rPr>
-                <w:noProof/>
-                <w:webHidden/>
-              </w:rPr>
-              <w:instrText xml:space="preserve"> PAGEREF _Toc442644101 \h </w:instrText>
-            </w:r>
-            <w:r>
-              <w:rPr>
-                <w:noProof/>
-                <w:webHidden/>
-              </w:rPr>
-            </w:r>
-            <w:r>
-              <w:rPr>
-                <w:noProof/>
-                <w:webHidden/>
-              </w:rPr>
-              <w:fldChar w:fldCharType="separate"/>
-            </w:r>
-            <w:r>
-              <w:rPr>
-                <w:noProof/>
-                <w:webHidden/>
-              </w:rPr>
-              <w:t>1</w:t>
-            </w:r>
-            <w:r>
-              <w:rPr>
-                <w:noProof/>
-                <w:webHidden/>
-              </w:rPr>
-              <w:fldChar w:fldCharType="end"/>
-            </w:r>
-          </w:hyperlink>
-        </w:p>
-        <w:p>
-          <w:pPr>
-            <w:pStyle w:val="TOC1"/>
-            <w:tabs>
-              <w:tab w:val="right" w:leader="dot" w:pos="9010"/>
-            </w:tabs>
-            <w:rPr>
-              <w:rFonts w:eastAsiaTheme="minorEastAsia"/>
-              <w:b w:val="0"/>
-              <w:noProof/>
-            </w:rPr>
-          </w:pPr>
-          <w:hyperlink w:anchor="_Toc442644102" w:history="1">
-            <w:r>
-              <w:rPr>
-                <w:rStyle w:val="Hyperlink"/>
-                <w:noProof/>
-              </w:rPr>
-              <w:t>Sub-system 2</w:t>
-            </w:r>
-            <w:r>
-              <w:rPr>
-                <w:noProof/>
-                <w:webHidden/>
-              </w:rPr>
-              <w:tab/>
-            </w:r>
-            <w:r>
-              <w:rPr>
-                <w:noProof/>
-                <w:webHidden/>
-              </w:rPr>
-              <w:fldChar w:fldCharType="begin"/>
-            </w:r>
-            <w:r>
-              <w:rPr>
-                <w:noProof/>
-                <w:webHidden/>
-              </w:rPr>
-              <w:instrText xml:space="preserve"> PAGEREF _Toc442644102 \h </w:instrText>
-            </w:r>
-            <w:r>
-              <w:rPr>
-                <w:noProof/>
-                <w:webHidden/>
-              </w:rPr>
-            </w:r>
-            <w:r>
-              <w:rPr>
-                <w:noProof/>
-                <w:webHidden/>
-              </w:rPr>
-              <w:fldChar w:fldCharType="separate"/>
-            </w:r>
-            <w:r>
-              <w:rPr>
-                <w:noProof/>
-                <w:webHidden/>
-              </w:rPr>
-              <w:t>1</w:t>
-            </w:r>
-            <w:r>
-              <w:rPr>
-                <w:noProof/>
-                <w:webHidden/>
-              </w:rPr>
-              <w:fldChar w:fldCharType="end"/>
-            </w:r>
-          </w:hyperlink>
-        </w:p>
-        <w:p>
-          <w:pPr>
-            <w:pStyle w:val="TOC1"/>
-            <w:tabs>
-              <w:tab w:val="right" w:leader="dot" w:pos="9010"/>
-            </w:tabs>
-            <w:rPr>
-              <w:rFonts w:eastAsiaTheme="minorEastAsia"/>
-              <w:b w:val="0"/>
-              <w:noProof/>
-            </w:rPr>
-          </w:pPr>
-          <w:hyperlink w:anchor="_Toc442644103" w:history="1">
-            <w:r>
-              <w:rPr>
-                <w:rStyle w:val="Hyperlink"/>
-                <w:noProof/>
-              </w:rPr>
-              <w:t>Sub-system 3</w:t>
-            </w:r>
-            <w:r>
-              <w:rPr>
-                <w:noProof/>
-                <w:webHidden/>
-              </w:rPr>
-              <w:tab/>
-            </w:r>
-            <w:r>
-              <w:rPr>
-                <w:noProof/>
-                <w:webHidden/>
-              </w:rPr>
-              <w:fldChar w:fldCharType="begin"/>
-            </w:r>
-            <w:r>
-              <w:rPr>
-                <w:noProof/>
-                <w:webHidden/>
-              </w:rPr>
-              <w:instrText xml:space="preserve"> PAGEREF _Toc442644103 \h </w:instrText>
-            </w:r>
-            <w:r>
-              <w:rPr>
-                <w:noProof/>
-                <w:webHidden/>
-              </w:rPr>
-            </w:r>
-            <w:r>
-              <w:rPr>
-                <w:noProof/>
-                <w:webHidden/>
-              </w:rPr>
-              <w:fldChar w:fldCharType="separate"/>
-            </w:r>
-            <w:r>
-              <w:rPr>
-                <w:noProof/>
-                <w:webHidden/>
-              </w:rPr>
-              <w:t>1</w:t>
+              <w:t>2</w:t>
             </w:r>
             <w:r>
               <w:rPr>
@@ -744,11 +520,12 @@
       <w:pPr>
         <w:pStyle w:val="Heading1"/>
       </w:pPr>
-      <w:bookmarkStart w:id="0" w:name="_Toc442644096"/>
+      <w:bookmarkStart w:id="1" w:name="_Toc479515133"/>
       <w:r>
+        <w:lastRenderedPageBreak/>
         <w:t>Introduction</w:t>
       </w:r>
-      <w:bookmarkEnd w:id="0"/>
+      <w:bookmarkEnd w:id="1"/>
     </w:p>
     <w:p>
       <w:r>
@@ -773,11 +550,11 @@
       <w:pPr>
         <w:pStyle w:val="Heading1"/>
       </w:pPr>
-      <w:bookmarkStart w:id="1" w:name="_Toc442644097"/>
+      <w:bookmarkStart w:id="2" w:name="_Toc479515134"/>
       <w:r>
         <w:t>References</w:t>
       </w:r>
-      <w:bookmarkEnd w:id="1"/>
+      <w:bookmarkEnd w:id="2"/>
     </w:p>
     <w:p>
       <w:r>
@@ -791,9 +568,11 @@
       <w:pPr>
         <w:pStyle w:val="Heading1"/>
       </w:pPr>
+      <w:bookmarkStart w:id="3" w:name="_Toc479515135"/>
       <w:r>
         <w:t>Poster Style Guide</w:t>
       </w:r>
+      <w:bookmarkEnd w:id="3"/>
     </w:p>
     <w:p>
       <w:r>
@@ -949,11 +728,10 @@
             </w:tcMar>
           </w:tcPr>
           <w:p>
-            <w:bookmarkStart w:id="2" w:name="_GoBack"/>
-            <w:bookmarkEnd w:id="2"/>
             <w:r>
               <w:rPr>
                 <w:noProof/>
+                <w:lang w:val="en-ZA" w:eastAsia="en-ZA"/>
               </w:rPr>
               <mc:AlternateContent>
                 <mc:Choice Requires="wps">
@@ -1058,7 +836,7 @@
                     </wp:anchor>
                   </w:drawing>
                 </mc:Choice>
-                <mc:Fallback>
+                <mc:Fallback xmlns:mv="urn:schemas-microsoft-com:mac:vml" xmlns:mo="http://schemas.microsoft.com/office/mac/office/2008/main">
                   <w:pict>
                     <v:shapetype w14:anchorId="41392A5F" id="_x0000_t202" coordsize="21600,21600" o:spt="202" path="m0,0l0,21600,21600,21600,21600,0xe">
                       <v:stroke joinstyle="miter"/>
@@ -1323,7 +1101,10 @@
           </w:p>
           <w:p>
             <w:r>
-              <w:t>10pt</w:t>
+              <w:t>8</w:t>
+            </w:r>
+            <w:r>
+              <w:t>pt</w:t>
             </w:r>
           </w:p>
           <w:p/>
@@ -1347,15 +1128,15 @@
           </w:p>
           <w:p>
             <w:r>
-              <w:t>Helvetica</w:t>
-            </w:r>
-            <w:r>
-              <w:t>, Bold</w:t>
-            </w:r>
-          </w:p>
-          <w:p>
-            <w:r>
-              <w:t>10pt</w:t>
+              <w:t>Helvetica, Bold</w:t>
+            </w:r>
+          </w:p>
+          <w:p>
+            <w:r>
+              <w:t>8</w:t>
+            </w:r>
+            <w:r>
+              <w:t>pt</w:t>
             </w:r>
           </w:p>
           <w:p/>
@@ -1374,7 +1155,7 @@
           </w:tcPr>
           <w:p>
             <w:r>
-              <w:t>Body text small</w:t>
+              <w:t>Image caption</w:t>
             </w:r>
           </w:p>
         </w:tc>
@@ -1388,7 +1169,103 @@
               <w:right w:w="57" w:type="dxa"/>
             </w:tcMar>
           </w:tcPr>
-          <w:p/>
+          <w:p>
+            <w:pPr>
+              <w:rPr>
+                <w:rFonts w:ascii="Helvetica" w:hAnsi="Helvetica"/>
+                <w:sz w:val="20"/>
+                <w:szCs w:val="20"/>
+              </w:rPr>
+            </w:pPr>
+            <w:r>
+              <w:rPr>
+                <w:rFonts w:ascii="Helvetica" w:hAnsi="Helvetica"/>
+                <w:sz w:val="20"/>
+                <w:szCs w:val="20"/>
+              </w:rPr>
+              <w:t>Text</w:t>
+            </w:r>
+          </w:p>
+          <w:p>
+            <w:pPr>
+              <w:rPr>
+                <w:rFonts w:ascii="Helvetica" w:hAnsi="Helvetica"/>
+                <w:sz w:val="20"/>
+                <w:szCs w:val="20"/>
+              </w:rPr>
+            </w:pPr>
+          </w:p>
+          <w:p>
+            <w:pPr>
+              <w:rPr>
+                <w:rFonts w:ascii="Helvetica" w:hAnsi="Helvetica"/>
+                <w:sz w:val="20"/>
+                <w:szCs w:val="20"/>
+              </w:rPr>
+            </w:pPr>
+          </w:p>
+          <w:p>
+            <w:pPr>
+              <w:rPr>
+                <w:rFonts w:ascii="Helvetica" w:hAnsi="Helvetica"/>
+                <w:sz w:val="20"/>
+                <w:szCs w:val="20"/>
+              </w:rPr>
+            </w:pPr>
+          </w:p>
+          <w:p>
+            <w:pPr>
+              <w:rPr>
+                <w:rFonts w:ascii="Helvetica" w:hAnsi="Helvetica"/>
+                <w:sz w:val="20"/>
+                <w:szCs w:val="20"/>
+              </w:rPr>
+            </w:pPr>
+          </w:p>
+          <w:p>
+            <w:pPr>
+              <w:rPr>
+                <w:rFonts w:ascii="Helvetica" w:hAnsi="Helvetica"/>
+                <w:sz w:val="20"/>
+                <w:szCs w:val="20"/>
+              </w:rPr>
+            </w:pPr>
+          </w:p>
+          <w:p>
+            <w:pPr>
+              <w:rPr>
+                <w:rFonts w:ascii="Helvetica" w:hAnsi="Helvetica"/>
+                <w:sz w:val="20"/>
+                <w:szCs w:val="20"/>
+              </w:rPr>
+            </w:pPr>
+          </w:p>
+          <w:p>
+            <w:pPr>
+              <w:rPr>
+                <w:rFonts w:ascii="Helvetica" w:hAnsi="Helvetica"/>
+                <w:sz w:val="20"/>
+                <w:szCs w:val="20"/>
+              </w:rPr>
+            </w:pPr>
+          </w:p>
+          <w:p>
+            <w:pPr>
+              <w:rPr>
+                <w:rFonts w:ascii="Courier New" w:hAnsi="Courier New" w:cs="Courier New"/>
+                <w:sz w:val="18"/>
+                <w:szCs w:val="18"/>
+              </w:rPr>
+            </w:pPr>
+            <w:r>
+              <w:rPr>
+                <w:rFonts w:ascii="Helvetica" w:hAnsi="Helvetica"/>
+                <w:sz w:val="20"/>
+                <w:szCs w:val="20"/>
+              </w:rPr>
+              <w:t>Class name</w:t>
+            </w:r>
+          </w:p>
         </w:tc>
         <w:tc>
           <w:tcPr>
@@ -1401,18 +1278,52 @@
             </w:tcMar>
           </w:tcPr>
           <w:p>
+            <w:pPr>
+              <w:rPr>
+                <w:b/>
+              </w:rPr>
+            </w:pPr>
+            <w:r>
+              <w:rPr>
+                <w:b/>
+              </w:rPr>
+              <w:lastRenderedPageBreak/>
+              <w:t>Normal</w:t>
+            </w:r>
+          </w:p>
+          <w:p>
             <w:r>
               <w:t>Black</w:t>
             </w:r>
           </w:p>
           <w:p>
             <w:r>
-              <w:t>Helvetica</w:t>
-            </w:r>
-          </w:p>
-          <w:p>
-            <w:r>
-              <w:t>8</w:t>
+              <w:t>Helvetica, Normal</w:t>
+            </w:r>
+          </w:p>
+          <w:p>
+            <w:r>
+              <w:lastRenderedPageBreak/>
+              <w:t>10</w:t>
+            </w:r>
+            <w:r>
+              <w:t>pt</w:t>
+            </w:r>
+          </w:p>
+          <w:p/>
+          <w:p>
+            <w:r>
+              <w:t>Black</w:t>
+            </w:r>
+          </w:p>
+          <w:p>
+            <w:r>
+              <w:t>Courier New</w:t>
+            </w:r>
+          </w:p>
+          <w:p>
+            <w:r>
+              <w:t>10</w:t>
             </w:r>
             <w:r>
               <w:t>pt</w:t>
@@ -1433,6 +1344,7 @@
           </w:tcPr>
           <w:p>
             <w:r>
+              <w:lastRenderedPageBreak/>
               <w:t>Code</w:t>
             </w:r>
           </w:p>
@@ -1539,7 +1451,6 @@
               <w:t>UIImage.fromBundle</w:t>
             </w:r>
             <w:proofErr w:type="spellEnd"/>
-            <w:proofErr w:type="gramStart"/>
             <w:r>
               <w:rPr>
                 <w:rFonts w:ascii="Courier New" w:hAnsi="Courier New" w:cs="Courier New"/>
@@ -1558,7 +1469,6 @@
               <w:t>imageFileName</w:t>
             </w:r>
             <w:proofErr w:type="spellEnd"/>
-            <w:proofErr w:type="gramEnd"/>
             <w:r>
               <w:rPr>
                 <w:rFonts w:ascii="Courier New" w:hAnsi="Courier New" w:cs="Courier New"/>
@@ -1594,120 +1504,6 @@
               <w:t>9pt</w:t>
             </w:r>
           </w:p>
-        </w:tc>
-      </w:tr>
-      <w:tr>
-        <w:tc>
-          <w:tcPr>
-            <w:tcW w:w="1980" w:type="dxa"/>
-            <w:tcMar>
-              <w:top w:w="57" w:type="dxa"/>
-              <w:left w:w="57" w:type="dxa"/>
-              <w:bottom w:w="57" w:type="dxa"/>
-              <w:right w:w="57" w:type="dxa"/>
-            </w:tcMar>
-          </w:tcPr>
-          <w:p/>
-        </w:tc>
-        <w:tc>
-          <w:tcPr>
-            <w:tcW w:w="4819" w:type="dxa"/>
-            <w:tcMar>
-              <w:top w:w="57" w:type="dxa"/>
-              <w:left w:w="57" w:type="dxa"/>
-              <w:bottom w:w="57" w:type="dxa"/>
-              <w:right w:w="57" w:type="dxa"/>
-            </w:tcMar>
-          </w:tcPr>
-          <w:p/>
-        </w:tc>
-        <w:tc>
-          <w:tcPr>
-            <w:tcW w:w="2211" w:type="dxa"/>
-            <w:tcMar>
-              <w:top w:w="57" w:type="dxa"/>
-              <w:left w:w="57" w:type="dxa"/>
-              <w:bottom w:w="57" w:type="dxa"/>
-              <w:right w:w="57" w:type="dxa"/>
-            </w:tcMar>
-          </w:tcPr>
-          <w:p/>
-        </w:tc>
-      </w:tr>
-      <w:tr>
-        <w:tc>
-          <w:tcPr>
-            <w:tcW w:w="1980" w:type="dxa"/>
-            <w:tcMar>
-              <w:top w:w="57" w:type="dxa"/>
-              <w:left w:w="57" w:type="dxa"/>
-              <w:bottom w:w="57" w:type="dxa"/>
-              <w:right w:w="57" w:type="dxa"/>
-            </w:tcMar>
-          </w:tcPr>
-          <w:p/>
-        </w:tc>
-        <w:tc>
-          <w:tcPr>
-            <w:tcW w:w="4819" w:type="dxa"/>
-            <w:tcMar>
-              <w:top w:w="57" w:type="dxa"/>
-              <w:left w:w="57" w:type="dxa"/>
-              <w:bottom w:w="57" w:type="dxa"/>
-              <w:right w:w="57" w:type="dxa"/>
-            </w:tcMar>
-          </w:tcPr>
-          <w:p/>
-        </w:tc>
-        <w:tc>
-          <w:tcPr>
-            <w:tcW w:w="2211" w:type="dxa"/>
-            <w:tcMar>
-              <w:top w:w="57" w:type="dxa"/>
-              <w:left w:w="57" w:type="dxa"/>
-              <w:bottom w:w="57" w:type="dxa"/>
-              <w:right w:w="57" w:type="dxa"/>
-            </w:tcMar>
-          </w:tcPr>
-          <w:p/>
-        </w:tc>
-      </w:tr>
-      <w:tr>
-        <w:tc>
-          <w:tcPr>
-            <w:tcW w:w="1980" w:type="dxa"/>
-            <w:tcMar>
-              <w:top w:w="57" w:type="dxa"/>
-              <w:left w:w="57" w:type="dxa"/>
-              <w:bottom w:w="57" w:type="dxa"/>
-              <w:right w:w="57" w:type="dxa"/>
-            </w:tcMar>
-          </w:tcPr>
-          <w:p/>
-        </w:tc>
-        <w:tc>
-          <w:tcPr>
-            <w:tcW w:w="4819" w:type="dxa"/>
-            <w:tcMar>
-              <w:top w:w="57" w:type="dxa"/>
-              <w:left w:w="57" w:type="dxa"/>
-              <w:bottom w:w="57" w:type="dxa"/>
-              <w:right w:w="57" w:type="dxa"/>
-            </w:tcMar>
-          </w:tcPr>
-          <w:p/>
-        </w:tc>
-        <w:tc>
-          <w:tcPr>
-            <w:tcW w:w="2211" w:type="dxa"/>
-            <w:tcMar>
-              <w:top w:w="57" w:type="dxa"/>
-              <w:left w:w="57" w:type="dxa"/>
-              <w:bottom w:w="57" w:type="dxa"/>
-              <w:right w:w="57" w:type="dxa"/>
-            </w:tcMar>
-          </w:tcPr>
-          <w:p/>
         </w:tc>
       </w:tr>
       <w:tr>
@@ -1754,9 +1550,11 @@
       <w:pPr>
         <w:pStyle w:val="Heading1"/>
       </w:pPr>
+      <w:bookmarkStart w:id="4" w:name="_Toc479515136"/>
       <w:r>
         <w:t>App Style Guide</w:t>
       </w:r>
+      <w:bookmarkEnd w:id="4"/>
     </w:p>
     <w:p/>
     <w:p>
@@ -1777,7 +1575,7 @@
 </file>
 
 <file path=word/endnotes.xml><?xml version="1.0" encoding="utf-8"?>
-<w:endnotes xmlns:wpc="http://schemas.microsoft.com/office/word/2010/wordprocessingCanvas" xmlns:mo="http://schemas.microsoft.com/office/mac/office/2008/main" xmlns:mc="http://schemas.openxmlformats.org/markup-compatibility/2006" xmlns:mv="urn:schemas-microsoft-com:mac:vml" xmlns:o="urn:schemas-microsoft-com:office:office" xmlns:r="http://schemas.openxmlformats.org/officeDocument/2006/relationships" xmlns:m="http://schemas.openxmlformats.org/officeDocument/2006/math" xmlns:v="urn:schemas-microsoft-com:vml" xmlns:wp14="http://schemas.microsoft.com/office/word/2010/wordprocessingDrawing" xmlns:wp="http://schemas.openxmlformats.org/drawingml/2006/wordprocessingDrawing" xmlns:w10="urn:schemas-microsoft-com:office:word" xmlns:w="http://schemas.openxmlformats.org/wordprocessingml/2006/main" xmlns:w14="http://schemas.microsoft.com/office/word/2010/wordml" xmlns:w15="http://schemas.microsoft.com/office/word/2012/wordml" xmlns:wpg="http://schemas.microsoft.com/office/word/2010/wordprocessingGroup" xmlns:wpi="http://schemas.microsoft.com/office/word/2010/wordprocessingInk" xmlns:wne="http://schemas.microsoft.com/office/word/2006/wordml" xmlns:wps="http://schemas.microsoft.com/office/word/2010/wordprocessingShape" mc:Ignorable="w14 w15 wp14">
+<w:endnotes xmlns:wpc="http://schemas.microsoft.com/office/word/2010/wordprocessingCanvas" xmlns:cx="http://schemas.microsoft.com/office/drawing/2014/chartex" xmlns:cx1="http://schemas.microsoft.com/office/drawing/2015/9/8/chartex" xmlns:cx2="http://schemas.microsoft.com/office/drawing/2015/10/21/chartex" xmlns:cx3="http://schemas.microsoft.com/office/drawing/2016/5/9/chartex" xmlns:cx4="http://schemas.microsoft.com/office/drawing/2016/5/10/chartex" xmlns:cx5="http://schemas.microsoft.com/office/drawing/2016/5/11/chartex" xmlns:cx6="http://schemas.microsoft.com/office/drawing/2016/5/12/chartex" xmlns:cx7="http://schemas.microsoft.com/office/drawing/2016/5/13/chartex" xmlns:cx8="http://schemas.microsoft.com/office/drawing/2016/5/14/chartex" xmlns:mc="http://schemas.openxmlformats.org/markup-compatibility/2006" xmlns:o="urn:schemas-microsoft-com:office:office" xmlns:r="http://schemas.openxmlformats.org/officeDocument/2006/relationships" xmlns:m="http://schemas.openxmlformats.org/officeDocument/2006/math" xmlns:v="urn:schemas-microsoft-com:vml" xmlns:wp14="http://schemas.microsoft.com/office/word/2010/wordprocessingDrawing" xmlns:wp="http://schemas.openxmlformats.org/drawingml/2006/wordprocessingDrawing" xmlns:w10="urn:schemas-microsoft-com:office:word" xmlns:w="http://schemas.openxmlformats.org/wordprocessingml/2006/main" xmlns:w14="http://schemas.microsoft.com/office/word/2010/wordml" xmlns:w15="http://schemas.microsoft.com/office/word/2012/wordml" xmlns:w16se="http://schemas.microsoft.com/office/word/2015/wordml/symex" xmlns:wpg="http://schemas.microsoft.com/office/word/2010/wordprocessingGroup" xmlns:wpi="http://schemas.microsoft.com/office/word/2010/wordprocessingInk" xmlns:wne="http://schemas.microsoft.com/office/word/2006/wordml" xmlns:wps="http://schemas.microsoft.com/office/word/2010/wordprocessingShape" mc:Ignorable="w14 w15 w16se wp14">
   <w:endnote w:type="separator" w:id="-1">
     <w:p>
       <w:r>
@@ -1796,7 +1594,7 @@
 </file>
 
 <file path=word/footer1.xml><?xml version="1.0" encoding="utf-8"?>
-<w:ftr xmlns:wpc="http://schemas.microsoft.com/office/word/2010/wordprocessingCanvas" xmlns:mo="http://schemas.microsoft.com/office/mac/office/2008/main" xmlns:mc="http://schemas.openxmlformats.org/markup-compatibility/2006" xmlns:mv="urn:schemas-microsoft-com:mac:vml" xmlns:o="urn:schemas-microsoft-com:office:office" xmlns:r="http://schemas.openxmlformats.org/officeDocument/2006/relationships" xmlns:m="http://schemas.openxmlformats.org/officeDocument/2006/math" xmlns:v="urn:schemas-microsoft-com:vml" xmlns:wp14="http://schemas.microsoft.com/office/word/2010/wordprocessingDrawing" xmlns:wp="http://schemas.openxmlformats.org/drawingml/2006/wordprocessingDrawing" xmlns:w10="urn:schemas-microsoft-com:office:word" xmlns:w="http://schemas.openxmlformats.org/wordprocessingml/2006/main" xmlns:w14="http://schemas.microsoft.com/office/word/2010/wordml" xmlns:w15="http://schemas.microsoft.com/office/word/2012/wordml" xmlns:wpg="http://schemas.microsoft.com/office/word/2010/wordprocessingGroup" xmlns:wpi="http://schemas.microsoft.com/office/word/2010/wordprocessingInk" xmlns:wne="http://schemas.microsoft.com/office/word/2006/wordml" xmlns:wps="http://schemas.microsoft.com/office/word/2010/wordprocessingShape" mc:Ignorable="w14 w15 wp14">
+<w:ftr xmlns:wpc="http://schemas.microsoft.com/office/word/2010/wordprocessingCanvas" xmlns:cx="http://schemas.microsoft.com/office/drawing/2014/chartex" xmlns:cx1="http://schemas.microsoft.com/office/drawing/2015/9/8/chartex" xmlns:cx2="http://schemas.microsoft.com/office/drawing/2015/10/21/chartex" xmlns:cx3="http://schemas.microsoft.com/office/drawing/2016/5/9/chartex" xmlns:cx4="http://schemas.microsoft.com/office/drawing/2016/5/10/chartex" xmlns:cx5="http://schemas.microsoft.com/office/drawing/2016/5/11/chartex" xmlns:cx6="http://schemas.microsoft.com/office/drawing/2016/5/12/chartex" xmlns:cx7="http://schemas.microsoft.com/office/drawing/2016/5/13/chartex" xmlns:cx8="http://schemas.microsoft.com/office/drawing/2016/5/14/chartex" xmlns:mc="http://schemas.openxmlformats.org/markup-compatibility/2006" xmlns:o="urn:schemas-microsoft-com:office:office" xmlns:r="http://schemas.openxmlformats.org/officeDocument/2006/relationships" xmlns:m="http://schemas.openxmlformats.org/officeDocument/2006/math" xmlns:v="urn:schemas-microsoft-com:vml" xmlns:wp14="http://schemas.microsoft.com/office/word/2010/wordprocessingDrawing" xmlns:wp="http://schemas.openxmlformats.org/drawingml/2006/wordprocessingDrawing" xmlns:w10="urn:schemas-microsoft-com:office:word" xmlns:w="http://schemas.openxmlformats.org/wordprocessingml/2006/main" xmlns:w14="http://schemas.microsoft.com/office/word/2010/wordml" xmlns:w15="http://schemas.microsoft.com/office/word/2012/wordml" xmlns:w16se="http://schemas.microsoft.com/office/word/2015/wordml/symex" xmlns:wpg="http://schemas.microsoft.com/office/word/2010/wordprocessingGroup" xmlns:wpi="http://schemas.microsoft.com/office/word/2010/wordprocessingInk" xmlns:wne="http://schemas.microsoft.com/office/word/2006/wordml" xmlns:wps="http://schemas.microsoft.com/office/word/2010/wordprocessingShape" mc:Ignorable="w14 w15 w16se wp14">
   <w:p>
     <w:pPr>
       <w:pStyle w:val="Footer"/>
@@ -1890,7 +1688,7 @@
 </file>
 
 <file path=word/footer2.xml><?xml version="1.0" encoding="utf-8"?>
-<w:ftr xmlns:wpc="http://schemas.microsoft.com/office/word/2010/wordprocessingCanvas" xmlns:mo="http://schemas.microsoft.com/office/mac/office/2008/main" xmlns:mc="http://schemas.openxmlformats.org/markup-compatibility/2006" xmlns:mv="urn:schemas-microsoft-com:mac:vml" xmlns:o="urn:schemas-microsoft-com:office:office" xmlns:r="http://schemas.openxmlformats.org/officeDocument/2006/relationships" xmlns:m="http://schemas.openxmlformats.org/officeDocument/2006/math" xmlns:v="urn:schemas-microsoft-com:vml" xmlns:wp14="http://schemas.microsoft.com/office/word/2010/wordprocessingDrawing" xmlns:wp="http://schemas.openxmlformats.org/drawingml/2006/wordprocessingDrawing" xmlns:w10="urn:schemas-microsoft-com:office:word" xmlns:w="http://schemas.openxmlformats.org/wordprocessingml/2006/main" xmlns:w14="http://schemas.microsoft.com/office/word/2010/wordml" xmlns:w15="http://schemas.microsoft.com/office/word/2012/wordml" xmlns:wpg="http://schemas.microsoft.com/office/word/2010/wordprocessingGroup" xmlns:wpi="http://schemas.microsoft.com/office/word/2010/wordprocessingInk" xmlns:wne="http://schemas.microsoft.com/office/word/2006/wordml" xmlns:wps="http://schemas.microsoft.com/office/word/2010/wordprocessingShape" mc:Ignorable="w14 w15 wp14">
+<w:ftr xmlns:wpc="http://schemas.microsoft.com/office/word/2010/wordprocessingCanvas" xmlns:cx="http://schemas.microsoft.com/office/drawing/2014/chartex" xmlns:cx1="http://schemas.microsoft.com/office/drawing/2015/9/8/chartex" xmlns:cx2="http://schemas.microsoft.com/office/drawing/2015/10/21/chartex" xmlns:cx3="http://schemas.microsoft.com/office/drawing/2016/5/9/chartex" xmlns:cx4="http://schemas.microsoft.com/office/drawing/2016/5/10/chartex" xmlns:cx5="http://schemas.microsoft.com/office/drawing/2016/5/11/chartex" xmlns:cx6="http://schemas.microsoft.com/office/drawing/2016/5/12/chartex" xmlns:cx7="http://schemas.microsoft.com/office/drawing/2016/5/13/chartex" xmlns:cx8="http://schemas.microsoft.com/office/drawing/2016/5/14/chartex" xmlns:mc="http://schemas.openxmlformats.org/markup-compatibility/2006" xmlns:o="urn:schemas-microsoft-com:office:office" xmlns:r="http://schemas.openxmlformats.org/officeDocument/2006/relationships" xmlns:m="http://schemas.openxmlformats.org/officeDocument/2006/math" xmlns:v="urn:schemas-microsoft-com:vml" xmlns:wp14="http://schemas.microsoft.com/office/word/2010/wordprocessingDrawing" xmlns:wp="http://schemas.openxmlformats.org/drawingml/2006/wordprocessingDrawing" xmlns:w10="urn:schemas-microsoft-com:office:word" xmlns:w="http://schemas.openxmlformats.org/wordprocessingml/2006/main" xmlns:w14="http://schemas.microsoft.com/office/word/2010/wordml" xmlns:w15="http://schemas.microsoft.com/office/word/2012/wordml" xmlns:w16se="http://schemas.microsoft.com/office/word/2015/wordml/symex" xmlns:wpg="http://schemas.microsoft.com/office/word/2010/wordprocessingGroup" xmlns:wpi="http://schemas.microsoft.com/office/word/2010/wordprocessingInk" xmlns:wne="http://schemas.microsoft.com/office/word/2006/wordml" xmlns:wps="http://schemas.microsoft.com/office/word/2010/wordprocessingShape" mc:Ignorable="w14 w15 w16se wp14">
   <w:p>
     <w:pPr>
       <w:pStyle w:val="Footer"/>
@@ -1901,7 +1699,7 @@
 </file>
 
 <file path=word/footer3.xml><?xml version="1.0" encoding="utf-8"?>
-<w:ftr xmlns:wpc="http://schemas.microsoft.com/office/word/2010/wordprocessingCanvas" xmlns:mo="http://schemas.microsoft.com/office/mac/office/2008/main" xmlns:mc="http://schemas.openxmlformats.org/markup-compatibility/2006" xmlns:mv="urn:schemas-microsoft-com:mac:vml" xmlns:o="urn:schemas-microsoft-com:office:office" xmlns:r="http://schemas.openxmlformats.org/officeDocument/2006/relationships" xmlns:m="http://schemas.openxmlformats.org/officeDocument/2006/math" xmlns:v="urn:schemas-microsoft-com:vml" xmlns:wp14="http://schemas.microsoft.com/office/word/2010/wordprocessingDrawing" xmlns:wp="http://schemas.openxmlformats.org/drawingml/2006/wordprocessingDrawing" xmlns:w10="urn:schemas-microsoft-com:office:word" xmlns:w="http://schemas.openxmlformats.org/wordprocessingml/2006/main" xmlns:w14="http://schemas.microsoft.com/office/word/2010/wordml" xmlns:w15="http://schemas.microsoft.com/office/word/2012/wordml" xmlns:wpg="http://schemas.microsoft.com/office/word/2010/wordprocessingGroup" xmlns:wpi="http://schemas.microsoft.com/office/word/2010/wordprocessingInk" xmlns:wne="http://schemas.microsoft.com/office/word/2006/wordml" xmlns:wps="http://schemas.microsoft.com/office/word/2010/wordprocessingShape" mc:Ignorable="w14 w15 wp14">
+<w:ftr xmlns:wpc="http://schemas.microsoft.com/office/word/2010/wordprocessingCanvas" xmlns:cx="http://schemas.microsoft.com/office/drawing/2014/chartex" xmlns:cx1="http://schemas.microsoft.com/office/drawing/2015/9/8/chartex" xmlns:cx2="http://schemas.microsoft.com/office/drawing/2015/10/21/chartex" xmlns:cx3="http://schemas.microsoft.com/office/drawing/2016/5/9/chartex" xmlns:cx4="http://schemas.microsoft.com/office/drawing/2016/5/10/chartex" xmlns:cx5="http://schemas.microsoft.com/office/drawing/2016/5/11/chartex" xmlns:cx6="http://schemas.microsoft.com/office/drawing/2016/5/12/chartex" xmlns:cx7="http://schemas.microsoft.com/office/drawing/2016/5/13/chartex" xmlns:cx8="http://schemas.microsoft.com/office/drawing/2016/5/14/chartex" xmlns:mc="http://schemas.openxmlformats.org/markup-compatibility/2006" xmlns:o="urn:schemas-microsoft-com:office:office" xmlns:r="http://schemas.openxmlformats.org/officeDocument/2006/relationships" xmlns:m="http://schemas.openxmlformats.org/officeDocument/2006/math" xmlns:v="urn:schemas-microsoft-com:vml" xmlns:wp14="http://schemas.microsoft.com/office/word/2010/wordprocessingDrawing" xmlns:wp="http://schemas.openxmlformats.org/drawingml/2006/wordprocessingDrawing" xmlns:w10="urn:schemas-microsoft-com:office:word" xmlns:w="http://schemas.openxmlformats.org/wordprocessingml/2006/main" xmlns:w14="http://schemas.microsoft.com/office/word/2010/wordml" xmlns:w15="http://schemas.microsoft.com/office/word/2012/wordml" xmlns:w16se="http://schemas.microsoft.com/office/word/2015/wordml/symex" xmlns:wpg="http://schemas.microsoft.com/office/word/2010/wordprocessingGroup" xmlns:wpi="http://schemas.microsoft.com/office/word/2010/wordprocessingInk" xmlns:wne="http://schemas.microsoft.com/office/word/2006/wordml" xmlns:wps="http://schemas.microsoft.com/office/word/2010/wordprocessingShape" mc:Ignorable="w14 w15 w16se wp14">
   <w:p>
     <w:pPr>
       <w:pStyle w:val="Footer"/>
@@ -1933,7 +1731,7 @@
         <w:rStyle w:val="PageNumber"/>
         <w:noProof/>
       </w:rPr>
-      <w:t>1</w:t>
+      <w:t>2</w:t>
     </w:r>
     <w:r>
       <w:rPr>
@@ -1952,7 +1750,7 @@
 </file>
 
 <file path=word/footnotes.xml><?xml version="1.0" encoding="utf-8"?>
-<w:footnotes xmlns:wpc="http://schemas.microsoft.com/office/word/2010/wordprocessingCanvas" xmlns:mo="http://schemas.microsoft.com/office/mac/office/2008/main" xmlns:mc="http://schemas.openxmlformats.org/markup-compatibility/2006" xmlns:mv="urn:schemas-microsoft-com:mac:vml" xmlns:o="urn:schemas-microsoft-com:office:office" xmlns:r="http://schemas.openxmlformats.org/officeDocument/2006/relationships" xmlns:m="http://schemas.openxmlformats.org/officeDocument/2006/math" xmlns:v="urn:schemas-microsoft-com:vml" xmlns:wp14="http://schemas.microsoft.com/office/word/2010/wordprocessingDrawing" xmlns:wp="http://schemas.openxmlformats.org/drawingml/2006/wordprocessingDrawing" xmlns:w10="urn:schemas-microsoft-com:office:word" xmlns:w="http://schemas.openxmlformats.org/wordprocessingml/2006/main" xmlns:w14="http://schemas.microsoft.com/office/word/2010/wordml" xmlns:w15="http://schemas.microsoft.com/office/word/2012/wordml" xmlns:wpg="http://schemas.microsoft.com/office/word/2010/wordprocessingGroup" xmlns:wpi="http://schemas.microsoft.com/office/word/2010/wordprocessingInk" xmlns:wne="http://schemas.microsoft.com/office/word/2006/wordml" xmlns:wps="http://schemas.microsoft.com/office/word/2010/wordprocessingShape" mc:Ignorable="w14 w15 wp14">
+<w:footnotes xmlns:wpc="http://schemas.microsoft.com/office/word/2010/wordprocessingCanvas" xmlns:cx="http://schemas.microsoft.com/office/drawing/2014/chartex" xmlns:cx1="http://schemas.microsoft.com/office/drawing/2015/9/8/chartex" xmlns:cx2="http://schemas.microsoft.com/office/drawing/2015/10/21/chartex" xmlns:cx3="http://schemas.microsoft.com/office/drawing/2016/5/9/chartex" xmlns:cx4="http://schemas.microsoft.com/office/drawing/2016/5/10/chartex" xmlns:cx5="http://schemas.microsoft.com/office/drawing/2016/5/11/chartex" xmlns:cx6="http://schemas.microsoft.com/office/drawing/2016/5/12/chartex" xmlns:cx7="http://schemas.microsoft.com/office/drawing/2016/5/13/chartex" xmlns:cx8="http://schemas.microsoft.com/office/drawing/2016/5/14/chartex" xmlns:mc="http://schemas.openxmlformats.org/markup-compatibility/2006" xmlns:o="urn:schemas-microsoft-com:office:office" xmlns:r="http://schemas.openxmlformats.org/officeDocument/2006/relationships" xmlns:m="http://schemas.openxmlformats.org/officeDocument/2006/math" xmlns:v="urn:schemas-microsoft-com:vml" xmlns:wp14="http://schemas.microsoft.com/office/word/2010/wordprocessingDrawing" xmlns:wp="http://schemas.openxmlformats.org/drawingml/2006/wordprocessingDrawing" xmlns:w10="urn:schemas-microsoft-com:office:word" xmlns:w="http://schemas.openxmlformats.org/wordprocessingml/2006/main" xmlns:w14="http://schemas.microsoft.com/office/word/2010/wordml" xmlns:w15="http://schemas.microsoft.com/office/word/2012/wordml" xmlns:w16se="http://schemas.microsoft.com/office/word/2015/wordml/symex" xmlns:wpg="http://schemas.microsoft.com/office/word/2010/wordprocessingGroup" xmlns:wpi="http://schemas.microsoft.com/office/word/2010/wordprocessingInk" xmlns:wne="http://schemas.microsoft.com/office/word/2006/wordml" xmlns:wps="http://schemas.microsoft.com/office/word/2010/wordprocessingShape" mc:Ignorable="w14 w15 w16se wp14">
   <w:footnote w:type="separator" w:id="-1">
     <w:p>
       <w:r>
@@ -1971,7 +1769,7 @@
 </file>
 
 <file path=word/header1.xml><?xml version="1.0" encoding="utf-8"?>
-<w:hdr xmlns:wpc="http://schemas.microsoft.com/office/word/2010/wordprocessingCanvas" xmlns:mo="http://schemas.microsoft.com/office/mac/office/2008/main" xmlns:mc="http://schemas.openxmlformats.org/markup-compatibility/2006" xmlns:mv="urn:schemas-microsoft-com:mac:vml" xmlns:o="urn:schemas-microsoft-com:office:office" xmlns:r="http://schemas.openxmlformats.org/officeDocument/2006/relationships" xmlns:m="http://schemas.openxmlformats.org/officeDocument/2006/math" xmlns:v="urn:schemas-microsoft-com:vml" xmlns:wp14="http://schemas.microsoft.com/office/word/2010/wordprocessingDrawing" xmlns:wp="http://schemas.openxmlformats.org/drawingml/2006/wordprocessingDrawing" xmlns:w10="urn:schemas-microsoft-com:office:word" xmlns:w="http://schemas.openxmlformats.org/wordprocessingml/2006/main" xmlns:w14="http://schemas.microsoft.com/office/word/2010/wordml" xmlns:w15="http://schemas.microsoft.com/office/word/2012/wordml" xmlns:wpg="http://schemas.microsoft.com/office/word/2010/wordprocessingGroup" xmlns:wpi="http://schemas.microsoft.com/office/word/2010/wordprocessingInk" xmlns:wne="http://schemas.microsoft.com/office/word/2006/wordml" xmlns:wps="http://schemas.microsoft.com/office/word/2010/wordprocessingShape" mc:Ignorable="w14 w15 wp14">
+<w:hdr xmlns:wpc="http://schemas.microsoft.com/office/word/2010/wordprocessingCanvas" xmlns:cx="http://schemas.microsoft.com/office/drawing/2014/chartex" xmlns:cx1="http://schemas.microsoft.com/office/drawing/2015/9/8/chartex" xmlns:cx2="http://schemas.microsoft.com/office/drawing/2015/10/21/chartex" xmlns:cx3="http://schemas.microsoft.com/office/drawing/2016/5/9/chartex" xmlns:cx4="http://schemas.microsoft.com/office/drawing/2016/5/10/chartex" xmlns:cx5="http://schemas.microsoft.com/office/drawing/2016/5/11/chartex" xmlns:cx6="http://schemas.microsoft.com/office/drawing/2016/5/12/chartex" xmlns:cx7="http://schemas.microsoft.com/office/drawing/2016/5/13/chartex" xmlns:cx8="http://schemas.microsoft.com/office/drawing/2016/5/14/chartex" xmlns:mc="http://schemas.openxmlformats.org/markup-compatibility/2006" xmlns:o="urn:schemas-microsoft-com:office:office" xmlns:r="http://schemas.openxmlformats.org/officeDocument/2006/relationships" xmlns:m="http://schemas.openxmlformats.org/officeDocument/2006/math" xmlns:v="urn:schemas-microsoft-com:vml" xmlns:wp14="http://schemas.microsoft.com/office/word/2010/wordprocessingDrawing" xmlns:wp="http://schemas.openxmlformats.org/drawingml/2006/wordprocessingDrawing" xmlns:w10="urn:schemas-microsoft-com:office:word" xmlns:w="http://schemas.openxmlformats.org/wordprocessingml/2006/main" xmlns:w14="http://schemas.microsoft.com/office/word/2010/wordml" xmlns:w15="http://schemas.microsoft.com/office/word/2012/wordml" xmlns:w16se="http://schemas.microsoft.com/office/word/2015/wordml/symex" xmlns:wpg="http://schemas.microsoft.com/office/word/2010/wordprocessingGroup" xmlns:wpi="http://schemas.microsoft.com/office/word/2010/wordprocessingInk" xmlns:wne="http://schemas.microsoft.com/office/word/2006/wordml" xmlns:wps="http://schemas.microsoft.com/office/word/2010/wordprocessingShape" mc:Ignorable="w14 w15 w16se wp14">
   <w:p>
     <w:pPr>
       <w:pStyle w:val="Header"/>
@@ -1980,6 +1778,7 @@
     <w:r>
       <w:rPr>
         <w:noProof/>
+        <w:lang w:val="en-ZA" w:eastAsia="en-ZA"/>
       </w:rPr>
       <w:drawing>
         <wp:inline distT="0" distB="0" distL="0" distR="0" wp14:anchorId="718B118A" wp14:editId="4C680E87">
@@ -2028,7 +1827,7 @@
 </file>
 
 <file path=word/header2.xml><?xml version="1.0" encoding="utf-8"?>
-<w:hdr xmlns:wpc="http://schemas.microsoft.com/office/word/2010/wordprocessingCanvas" xmlns:mo="http://schemas.microsoft.com/office/mac/office/2008/main" xmlns:mc="http://schemas.openxmlformats.org/markup-compatibility/2006" xmlns:mv="urn:schemas-microsoft-com:mac:vml" xmlns:o="urn:schemas-microsoft-com:office:office" xmlns:r="http://schemas.openxmlformats.org/officeDocument/2006/relationships" xmlns:m="http://schemas.openxmlformats.org/officeDocument/2006/math" xmlns:v="urn:schemas-microsoft-com:vml" xmlns:wp14="http://schemas.microsoft.com/office/word/2010/wordprocessingDrawing" xmlns:wp="http://schemas.openxmlformats.org/drawingml/2006/wordprocessingDrawing" xmlns:w10="urn:schemas-microsoft-com:office:word" xmlns:w="http://schemas.openxmlformats.org/wordprocessingml/2006/main" xmlns:w14="http://schemas.microsoft.com/office/word/2010/wordml" xmlns:w15="http://schemas.microsoft.com/office/word/2012/wordml" xmlns:wpg="http://schemas.microsoft.com/office/word/2010/wordprocessingGroup" xmlns:wpi="http://schemas.microsoft.com/office/word/2010/wordprocessingInk" xmlns:wne="http://schemas.microsoft.com/office/word/2006/wordml" xmlns:wps="http://schemas.microsoft.com/office/word/2010/wordprocessingShape" mc:Ignorable="w14 w15 wp14">
+<w:hdr xmlns:wpc="http://schemas.microsoft.com/office/word/2010/wordprocessingCanvas" xmlns:cx="http://schemas.microsoft.com/office/drawing/2014/chartex" xmlns:cx1="http://schemas.microsoft.com/office/drawing/2015/9/8/chartex" xmlns:cx2="http://schemas.microsoft.com/office/drawing/2015/10/21/chartex" xmlns:cx3="http://schemas.microsoft.com/office/drawing/2016/5/9/chartex" xmlns:cx4="http://schemas.microsoft.com/office/drawing/2016/5/10/chartex" xmlns:cx5="http://schemas.microsoft.com/office/drawing/2016/5/11/chartex" xmlns:cx6="http://schemas.microsoft.com/office/drawing/2016/5/12/chartex" xmlns:cx7="http://schemas.microsoft.com/office/drawing/2016/5/13/chartex" xmlns:cx8="http://schemas.microsoft.com/office/drawing/2016/5/14/chartex" xmlns:mc="http://schemas.openxmlformats.org/markup-compatibility/2006" xmlns:o="urn:schemas-microsoft-com:office:office" xmlns:r="http://schemas.openxmlformats.org/officeDocument/2006/relationships" xmlns:m="http://schemas.openxmlformats.org/officeDocument/2006/math" xmlns:v="urn:schemas-microsoft-com:vml" xmlns:wp14="http://schemas.microsoft.com/office/word/2010/wordprocessingDrawing" xmlns:wp="http://schemas.openxmlformats.org/drawingml/2006/wordprocessingDrawing" xmlns:w10="urn:schemas-microsoft-com:office:word" xmlns:w="http://schemas.openxmlformats.org/wordprocessingml/2006/main" xmlns:w14="http://schemas.microsoft.com/office/word/2010/wordml" xmlns:w15="http://schemas.microsoft.com/office/word/2012/wordml" xmlns:w16se="http://schemas.microsoft.com/office/word/2015/wordml/symex" xmlns:wpg="http://schemas.microsoft.com/office/word/2010/wordprocessingGroup" xmlns:wpi="http://schemas.microsoft.com/office/word/2010/wordprocessingInk" xmlns:wne="http://schemas.microsoft.com/office/word/2006/wordml" xmlns:wps="http://schemas.microsoft.com/office/word/2010/wordprocessingShape" mc:Ignorable="w14 w15 w16se wp14">
   <w:p>
     <w:pPr>
       <w:pStyle w:val="Header"/>
@@ -2038,7 +1837,7 @@
 </file>
 
 <file path=word/styles.xml><?xml version="1.0" encoding="utf-8"?>
-<w:styles xmlns:mc="http://schemas.openxmlformats.org/markup-compatibility/2006" xmlns:r="http://schemas.openxmlformats.org/officeDocument/2006/relationships" xmlns:w="http://schemas.openxmlformats.org/wordprocessingml/2006/main" xmlns:w14="http://schemas.microsoft.com/office/word/2010/wordml" xmlns:w15="http://schemas.microsoft.com/office/word/2012/wordml" mc:Ignorable="w14 w15">
+<w:styles xmlns:mc="http://schemas.openxmlformats.org/markup-compatibility/2006" xmlns:r="http://schemas.openxmlformats.org/officeDocument/2006/relationships" xmlns:w="http://schemas.openxmlformats.org/wordprocessingml/2006/main" xmlns:w14="http://schemas.microsoft.com/office/word/2010/wordml" xmlns:w15="http://schemas.microsoft.com/office/word/2012/wordml" xmlns:w16se="http://schemas.microsoft.com/office/word/2015/wordml/symex" mc:Ignorable="w14 w15 w16se">
   <w:docDefaults>
     <w:rPrDefault>
       <w:rPr>
@@ -2050,7 +1849,7 @@
     </w:rPrDefault>
     <w:pPrDefault/>
   </w:docDefaults>
-  <w:latentStyles w:defLockedState="0" w:defUIPriority="99" w:defSemiHidden="0" w:defUnhideWhenUsed="0" w:defQFormat="0" w:count="382">
+  <w:latentStyles w:defLockedState="0" w:defUIPriority="99" w:defSemiHidden="0" w:defUnhideWhenUsed="0" w:defQFormat="0" w:count="374">
     <w:lsdException w:name="Normal" w:uiPriority="0" w:qFormat="1"/>
     <w:lsdException w:name="heading 1" w:uiPriority="9" w:qFormat="1"/>
     <w:lsdException w:name="heading 2" w:semiHidden="1" w:uiPriority="9" w:unhideWhenUsed="1" w:qFormat="1"/>
@@ -2207,15 +2006,6 @@
     <w:lsdException w:name="Balloon Text" w:semiHidden="1" w:unhideWhenUsed="1"/>
     <w:lsdException w:name="Table Grid" w:uiPriority="39"/>
     <w:lsdException w:name="Table Theme" w:semiHidden="1" w:unhideWhenUsed="1"/>
-    <w:lsdException w:name="Note Level 1" w:semiHidden="1" w:unhideWhenUsed="1"/>
-    <w:lsdException w:name="Note Level 2" w:semiHidden="1" w:unhideWhenUsed="1"/>
-    <w:lsdException w:name="Note Level 3" w:semiHidden="1" w:unhideWhenUsed="1"/>
-    <w:lsdException w:name="Note Level 4" w:semiHidden="1" w:unhideWhenUsed="1"/>
-    <w:lsdException w:name="Note Level 5" w:semiHidden="1" w:unhideWhenUsed="1"/>
-    <w:lsdException w:name="Note Level 6" w:semiHidden="1" w:unhideWhenUsed="1"/>
-    <w:lsdException w:name="Note Level 7" w:semiHidden="1" w:unhideWhenUsed="1"/>
-    <w:lsdException w:name="Note Level 8" w:semiHidden="1" w:unhideWhenUsed="1"/>
-    <w:lsdException w:name="Note Level 9" w:semiHidden="1" w:unhideWhenUsed="1"/>
     <w:lsdException w:name="Placeholder Text" w:semiHidden="1"/>
     <w:lsdException w:name="No Spacing" w:uiPriority="1" w:qFormat="1"/>
     <w:lsdException w:name="Light Shading" w:uiPriority="60"/>
@@ -2810,7 +2600,6 @@
     <w:uiPriority w:val="39"/>
     <w:rsid w:val="00507373"/>
     <w:tblPr>
-      <w:tblInd w:w="0" w:type="dxa"/>
       <w:tblBorders>
         <w:top w:val="single" w:sz="4" w:space="0" w:color="auto"/>
         <w:left w:val="single" w:sz="4" w:space="0" w:color="auto"/>
@@ -2819,12 +2608,6 @@
         <w:insideH w:val="single" w:sz="4" w:space="0" w:color="auto"/>
         <w:insideV w:val="single" w:sz="4" w:space="0" w:color="auto"/>
       </w:tblBorders>
-      <w:tblCellMar>
-        <w:top w:w="0" w:type="dxa"/>
-        <w:left w:w="108" w:type="dxa"/>
-        <w:bottom w:w="0" w:type="dxa"/>
-        <w:right w:w="108" w:type="dxa"/>
-      </w:tblCellMar>
     </w:tblPr>
   </w:style>
 </w:styles>
@@ -3096,7 +2879,7 @@
 </file>
 
 <file path=customXml/itemProps1.xml><?xml version="1.0" encoding="utf-8"?>
-<ds:datastoreItem xmlns:ds="http://schemas.openxmlformats.org/officeDocument/2006/customXml" ds:itemID="{8B047318-7547-9F4D-91B7-82CDF92D36A6}">
+<ds:datastoreItem xmlns:ds="http://schemas.openxmlformats.org/officeDocument/2006/customXml" ds:itemID="{971A9170-66FF-49FF-860D-08CE543A7ABE}">
   <ds:schemaRefs>
     <ds:schemaRef ds:uri="http://schemas.openxmlformats.org/officeDocument/2006/bibliography"/>
   </ds:schemaRefs>

</xml_diff>